<commit_message>
Added 2 missing lines... oops
</commit_message>
<xml_diff>
--- a/Narrative/Level 1 - Dialogue.docx
+++ b/Narrative/Level 1 - Dialogue.docx
@@ -43,8 +43,6 @@
       <w:r>
         <w:t>Toolbox</w:t>
       </w:r>
-      <w:bookmarkStart w:id="0" w:name="_GoBack"/>
-      <w:bookmarkEnd w:id="0"/>
     </w:p>
     <w:p>
       <w:pPr>
@@ -1549,6 +1547,13 @@
         </w:rPr>
         <w:t>– “</w:t>
       </w:r>
+      <w:r>
+        <w:rPr>
+          <w:i/>
+          <w:iCs/>
+        </w:rPr>
+        <w:t>That’s… too hot to touch. I think the thermostat burnt out…”</w:t>
+      </w:r>
     </w:p>
     <w:p>
       <w:pPr>
@@ -1567,15 +1572,46 @@
           <w:b/>
           <w:bCs/>
         </w:rPr>
-        <w:t xml:space="preserve">Heaving the pipe burst </w:t>
-      </w:r>
-      <w:r>
-        <w:rPr>
-          <w:i/>
-          <w:iCs/>
-        </w:rPr>
-        <w:t>– “</w:t>
-      </w:r>
+        <w:t>Hea</w:t>
+      </w:r>
+      <w:r>
+        <w:rPr>
+          <w:b/>
+          <w:bCs/>
+        </w:rPr>
+        <w:t>r</w:t>
+      </w:r>
+      <w:r>
+        <w:rPr>
+          <w:b/>
+          <w:bCs/>
+        </w:rPr>
+        <w:t xml:space="preserve">ing the pipe burst </w:t>
+      </w:r>
+      <w:r>
+        <w:rPr>
+          <w:i/>
+          <w:iCs/>
+        </w:rPr>
+        <w:t xml:space="preserve">– </w:t>
+      </w:r>
+      <w:r>
+        <w:rPr>
+          <w:b/>
+          <w:i/>
+          <w:iCs/>
+        </w:rPr>
+        <w:t>grumbles “</w:t>
+      </w:r>
+      <w:r>
+        <w:rPr>
+          <w:i/>
+          <w:iCs/>
+        </w:rPr>
+        <w:t>Why now, why tonight. Damn it! I need to fix the light!”</w:t>
+      </w:r>
+      <w:bookmarkStart w:id="0" w:name="_GoBack"/>
+      <w:bookmarkEnd w:id="0"/>
     </w:p>
     <w:p>
       <w:pPr>
@@ -1609,6 +1645,7 @@
           <w:rStyle w:val="Emphasis"/>
           <w:b/>
         </w:rPr>
+        <w:lastRenderedPageBreak/>
         <w:t>If Ivan reads the letter from his commander last</w:t>
       </w:r>
       <w:r>
@@ -1654,7 +1691,6 @@
           <w:rStyle w:val="Emphasis"/>
           <w:b/>
         </w:rPr>
-        <w:lastRenderedPageBreak/>
         <w:t>If Ivan reads his Son’s letter Last</w:t>
       </w:r>
       <w:r>

</xml_diff>

<commit_message>
Highlighted important voice lines for now.
</commit_message>
<xml_diff>
--- a/Narrative/Level 1 - Dialogue.docx
+++ b/Narrative/Level 1 - Dialogue.docx
@@ -104,7 +104,15 @@
         </w:numPr>
       </w:pPr>
       <w:r>
-        <w:t>Letter From Commander</w:t>
+        <w:t xml:space="preserve">Letter </w:t>
+      </w:r>
+      <w:proofErr w:type="gramStart"/>
+      <w:r>
+        <w:t>From</w:t>
+      </w:r>
+      <w:proofErr w:type="gramEnd"/>
+      <w:r>
+        <w:t xml:space="preserve"> Commander</w:t>
       </w:r>
     </w:p>
     <w:p>
@@ -116,7 +124,15 @@
         </w:numPr>
       </w:pPr>
       <w:r>
-        <w:t>Letter From Son</w:t>
+        <w:t xml:space="preserve">Letter </w:t>
+      </w:r>
+      <w:proofErr w:type="gramStart"/>
+      <w:r>
+        <w:t>From</w:t>
+      </w:r>
+      <w:proofErr w:type="gramEnd"/>
+      <w:r>
+        <w:t xml:space="preserve"> Son</w:t>
       </w:r>
     </w:p>
     <w:p>
@@ -169,15 +185,40 @@
       <w:r>
         <w:rPr>
           <w:rStyle w:val="Emphasis"/>
-        </w:rPr>
-        <w:t>“This old junk switchbox is out again, I asked them for parts, but do listen to old Ivan?</w:t>
-      </w:r>
-      <w:r>
-        <w:rPr>
-          <w:rStyle w:val="Emphasis"/>
+          <w:highlight w:val="yellow"/>
+        </w:rPr>
+        <w:t>“This old junk switchbox is out again, I asked them for parts, but do</w:t>
+      </w:r>
+      <w:r>
+        <w:rPr>
+          <w:rStyle w:val="Emphasis"/>
+          <w:highlight w:val="yellow"/>
+        </w:rPr>
+        <w:t xml:space="preserve"> they</w:t>
+      </w:r>
+      <w:r>
+        <w:rPr>
+          <w:rStyle w:val="Emphasis"/>
+          <w:highlight w:val="yellow"/>
+        </w:rPr>
+        <w:t xml:space="preserve"> listen to old </w:t>
+      </w:r>
+      <w:proofErr w:type="gramStart"/>
+      <w:r>
+        <w:rPr>
+          <w:rStyle w:val="Emphasis"/>
+          <w:highlight w:val="yellow"/>
+        </w:rPr>
+        <w:t>Ivan?</w:t>
+      </w:r>
+      <w:r>
+        <w:rPr>
+          <w:rStyle w:val="Emphasis"/>
+          <w:highlight w:val="yellow"/>
         </w:rPr>
         <w:t>“</w:t>
       </w:r>
+      <w:proofErr w:type="gramEnd"/>
     </w:p>
     <w:p>
       <w:pPr>
@@ -235,18 +276,21 @@
       <w:r>
         <w:rPr>
           <w:rStyle w:val="Emphasis"/>
+          <w:highlight w:val="yellow"/>
         </w:rPr>
         <w:t>“</w:t>
       </w:r>
       <w:r>
         <w:rPr>
           <w:rStyle w:val="Emphasis"/>
+          <w:highlight w:val="yellow"/>
         </w:rPr>
         <w:t>This place is a mess... I just haven’t had time without Alex around… Alex…</w:t>
       </w:r>
       <w:r>
         <w:rPr>
           <w:rStyle w:val="Emphasis"/>
+          <w:highlight w:val="yellow"/>
         </w:rPr>
         <w:t>”</w:t>
       </w:r>
@@ -487,12 +531,24 @@
         <w:t>On First Inspection</w:t>
       </w:r>
       <w:r>
-        <w:t xml:space="preserve"> – “ye… burnt out. Need to replace the whole switch. I think I have the parts lying around </w:t>
-      </w:r>
-      <w:r>
+        <w:t xml:space="preserve"> – </w:t>
+      </w:r>
+      <w:r>
+        <w:rPr>
+          <w:highlight w:val="yellow"/>
+        </w:rPr>
+        <w:t xml:space="preserve">“ye… burnt out. Need to replace the whole switch. I think I have the parts lying around </w:t>
+      </w:r>
+      <w:r>
+        <w:rPr>
+          <w:highlight w:val="yellow"/>
+        </w:rPr>
         <w:t xml:space="preserve">here </w:t>
       </w:r>
       <w:r>
+        <w:rPr>
+          <w:highlight w:val="yellow"/>
+        </w:rPr>
         <w:t>somewhere”</w:t>
       </w:r>
     </w:p>
@@ -651,12 +707,17 @@
           <w:numId w:val="8"/>
         </w:numPr>
       </w:pPr>
+      <w:proofErr w:type="gramStart"/>
       <w:r>
         <w:lastRenderedPageBreak/>
         <w:t>”</w:t>
       </w:r>
       <w:r>
-        <w:t>these screws are the only thing holding this junk together”</w:t>
+        <w:t>these</w:t>
+      </w:r>
+      <w:proofErr w:type="gramEnd"/>
+      <w:r>
+        <w:t xml:space="preserve"> screws are the only thing holding this junk together”</w:t>
       </w:r>
     </w:p>
     <w:p>
@@ -1099,26 +1160,14 @@
           <w:iCs/>
         </w:rPr>
       </w:pPr>
-      <w:r>
-        <w:rPr>
-          <w:i/>
-          <w:iCs/>
-        </w:rPr>
-        <w:t>“</w:t>
-      </w:r>
-      <w:r>
-        <w:rPr>
-          <w:i/>
-          <w:iCs/>
-        </w:rPr>
-        <w:t>Finally, the screwdriver.</w:t>
-      </w:r>
-      <w:r>
-        <w:rPr>
-          <w:i/>
-          <w:iCs/>
-        </w:rPr>
-        <w:t>”</w:t>
+      <w:bookmarkStart w:id="0" w:name="_GoBack"/>
+      <w:bookmarkEnd w:id="0"/>
+      <w:r>
+        <w:rPr>
+          <w:i/>
+          <w:iCs/>
+        </w:rPr>
+        <w:t>“Finally, the screwdriver.”</w:t>
       </w:r>
     </w:p>
     <w:p>
@@ -1327,7 +1376,21 @@
           <w:i/>
           <w:iCs/>
         </w:rPr>
-        <w:t>I swear that switch was left her.</w:t>
+        <w:t>I swear that switch was left her</w:t>
+      </w:r>
+      <w:r>
+        <w:rPr>
+          <w:i/>
+          <w:iCs/>
+        </w:rPr>
+        <w:t>e</w:t>
+      </w:r>
+      <w:r>
+        <w:rPr>
+          <w:i/>
+          <w:iCs/>
+        </w:rPr>
+        <w:t>.</w:t>
       </w:r>
       <w:r>
         <w:rPr>
@@ -1490,21 +1553,12 @@
         </w:rPr>
         <w:t xml:space="preserve"> – “</w:t>
       </w:r>
-      <w:proofErr w:type="spellStart"/>
-      <w:r>
-        <w:rPr>
-          <w:i/>
-          <w:iCs/>
-        </w:rPr>
-        <w:t>Ahh</w:t>
-      </w:r>
-      <w:proofErr w:type="spellEnd"/>
-      <w:r>
-        <w:rPr>
-          <w:i/>
-          <w:iCs/>
-        </w:rPr>
-        <w:t xml:space="preserve">! </w:t>
+      <w:r>
+        <w:rPr>
+          <w:i/>
+          <w:iCs/>
+        </w:rPr>
+        <w:t xml:space="preserve">Ahh! </w:t>
       </w:r>
       <w:r>
         <w:rPr>
@@ -1610,8 +1664,6 @@
         </w:rPr>
         <w:t>Why now, why tonight. Damn it! I need to fix the light!”</w:t>
       </w:r>
-      <w:bookmarkStart w:id="0" w:name="_GoBack"/>
-      <w:bookmarkEnd w:id="0"/>
     </w:p>
     <w:p>
       <w:pPr>
@@ -1652,7 +1704,14 @@
         <w:rPr>
           <w:rStyle w:val="Emphasis"/>
         </w:rPr>
-        <w:t xml:space="preserve"> –  </w:t>
+        <w:t xml:space="preserve"> </w:t>
+      </w:r>
+      <w:proofErr w:type="gramStart"/>
+      <w:r>
+        <w:rPr>
+          <w:rStyle w:val="Emphasis"/>
+        </w:rPr>
+        <w:t xml:space="preserve">–  </w:t>
       </w:r>
       <w:r>
         <w:rPr>
@@ -1661,6 +1720,7 @@
         </w:rPr>
         <w:t>Grumbles</w:t>
       </w:r>
+      <w:proofErr w:type="gramEnd"/>
       <w:r>
         <w:rPr>
           <w:rStyle w:val="Emphasis"/>
@@ -1670,14 +1730,9 @@
       <w:r>
         <w:rPr>
           <w:rStyle w:val="Emphasis"/>
-        </w:rPr>
-        <w:t>“</w:t>
-      </w:r>
-      <w:r>
-        <w:rPr>
-          <w:rStyle w:val="Emphasis"/>
-        </w:rPr>
-        <w:t>This is my home… they can’t just take this place away from me”</w:t>
+          <w:highlight w:val="yellow"/>
+        </w:rPr>
+        <w:t>“This is my home… they can’t just take this place away from me”</w:t>
       </w:r>
     </w:p>
     <w:p>
@@ -1697,19 +1752,30 @@
         <w:rPr>
           <w:rStyle w:val="Emphasis"/>
         </w:rPr>
-        <w:t xml:space="preserve"> - “He should understand… he grew up here with us. I can’t just leave</w:t>
-      </w:r>
-      <w:r>
-        <w:rPr>
-          <w:rStyle w:val="Emphasis"/>
-        </w:rPr>
-        <w:t>, not like he did.</w:t>
-      </w:r>
-      <w:r>
-        <w:rPr>
-          <w:rStyle w:val="Emphasis"/>
-        </w:rPr>
-        <w:t>”</w:t>
+        <w:t xml:space="preserve"> - </w:t>
+      </w:r>
+      <w:r>
+        <w:rPr>
+          <w:rStyle w:val="Emphasis"/>
+          <w:highlight w:val="yellow"/>
+        </w:rPr>
+        <w:t xml:space="preserve">“He should understand… he grew up here with us. I can’t just </w:t>
+      </w:r>
+      <w:proofErr w:type="gramStart"/>
+      <w:r>
+        <w:rPr>
+          <w:rStyle w:val="Emphasis"/>
+          <w:highlight w:val="yellow"/>
+        </w:rPr>
+        <w:t>leave,</w:t>
+      </w:r>
+      <w:proofErr w:type="gramEnd"/>
+      <w:r>
+        <w:rPr>
+          <w:rStyle w:val="Emphasis"/>
+          <w:highlight w:val="yellow"/>
+        </w:rPr>
+        <w:t xml:space="preserve"> not like he did.”</w:t>
       </w:r>
     </w:p>
     <w:p>
@@ -1748,7 +1814,13 @@
         <w:rPr>
           <w:rStyle w:val="Emphasis"/>
         </w:rPr>
-        <w:t xml:space="preserve"> Maybe if they got me the right stuff, the lights would be on and I could do my job… I can man this myself.”</w:t>
+        <w:t xml:space="preserve"> </w:t>
+      </w:r>
+      <w:r>
+        <w:rPr>
+          <w:rStyle w:val="Emphasis"/>
+        </w:rPr>
+        <w:t>Maybe if they got me the right stuff, the lights would be on and I could do my job… I can man this myself.”</w:t>
       </w:r>
     </w:p>
     <w:p>
@@ -1781,7 +1853,21 @@
         <w:rPr>
           <w:rStyle w:val="Emphasis"/>
         </w:rPr>
-        <w:t xml:space="preserve"> “He… He’s moved on now. Why can’t… Why cant I? It Was easy for him.”</w:t>
+        <w:t xml:space="preserve"> “He… He’s moved on now. Why can’t… Why </w:t>
+      </w:r>
+      <w:proofErr w:type="gramStart"/>
+      <w:r>
+        <w:rPr>
+          <w:rStyle w:val="Emphasis"/>
+        </w:rPr>
+        <w:t>cant</w:t>
+      </w:r>
+      <w:proofErr w:type="gramEnd"/>
+      <w:r>
+        <w:rPr>
+          <w:rStyle w:val="Emphasis"/>
+        </w:rPr>
+        <w:t xml:space="preserve"> I? It Was easy for him.”</w:t>
       </w:r>
     </w:p>
     <w:p>
@@ -1812,7 +1898,19 @@
         <w:t>Interacts with it for a very short time and puts it down</w:t>
       </w:r>
       <w:r>
-        <w:t xml:space="preserve"> - She used to be stuck in these books of hers for hours, she was always the smart one.</w:t>
+        <w:t xml:space="preserve"> - </w:t>
+      </w:r>
+      <w:r>
+        <w:rPr>
+          <w:highlight w:val="yellow"/>
+        </w:rPr>
+        <w:t>Alex</w:t>
+      </w:r>
+      <w:r>
+        <w:rPr>
+          <w:highlight w:val="yellow"/>
+        </w:rPr>
+        <w:t xml:space="preserve"> used to be stuck in these books of hers for hours, she was always the smart one.</w:t>
       </w:r>
     </w:p>
     <w:p>
@@ -1832,7 +1930,15 @@
         <w:t>Interacts with it for a few seconds and puts it down</w:t>
       </w:r>
       <w:r>
-        <w:t xml:space="preserve"> - Flora and Fauna of the English Channel, Alex could put a name to almost anything here, not that there was never really much growing here, no matter how much I tried. </w:t>
+        <w:t xml:space="preserve"> - Flora and Fauna of the English Channel, Alex could put a name to almost anything here, not that there was never </w:t>
+      </w:r>
+      <w:proofErr w:type="gramStart"/>
+      <w:r>
+        <w:t>really much</w:t>
+      </w:r>
+      <w:proofErr w:type="gramEnd"/>
+      <w:r>
+        <w:t xml:space="preserve"> growing here, no matter how much I tried. </w:t>
       </w:r>
       <w:r>
         <w:rPr>
@@ -1879,7 +1985,16 @@
           <w:i w:val="0"/>
           <w:iCs w:val="0"/>
         </w:rPr>
-        <w:t xml:space="preserve"> - “That tool head is loose on that hoe, I should wedge some wood in there later…”</w:t>
+        <w:t xml:space="preserve"> - </w:t>
+      </w:r>
+      <w:r>
+        <w:rPr>
+          <w:rStyle w:val="Emphasis"/>
+          <w:i w:val="0"/>
+          <w:iCs w:val="0"/>
+          <w:highlight w:val="yellow"/>
+        </w:rPr>
+        <w:t>“That tool head is loose on that hoe, I should wedge some wood in there later…”</w:t>
       </w:r>
     </w:p>
     <w:p>
@@ -1962,6 +2077,7 @@
           <w:rStyle w:val="Emphasis"/>
           <w:i w:val="0"/>
           <w:iCs w:val="0"/>
+          <w:highlight w:val="yellow"/>
         </w:rPr>
         <w:t>“Thar she is… the beauty</w:t>
       </w:r>
@@ -1970,6 +2086,7 @@
           <w:rStyle w:val="Emphasis"/>
           <w:i w:val="0"/>
           <w:iCs w:val="0"/>
+          <w:highlight w:val="yellow"/>
         </w:rPr>
         <w:t xml:space="preserve">. I remember taking Nichola out on that old boat. Taught him to fish like my </w:t>
       </w:r>
@@ -1979,6 +2096,7 @@
           <w:rStyle w:val="Emphasis"/>
           <w:i w:val="0"/>
           <w:iCs w:val="0"/>
+          <w:highlight w:val="yellow"/>
         </w:rPr>
         <w:t>paps</w:t>
       </w:r>
@@ -1988,6 +2106,7 @@
           <w:rStyle w:val="Emphasis"/>
           <w:i w:val="0"/>
           <w:iCs w:val="0"/>
+          <w:highlight w:val="yellow"/>
         </w:rPr>
         <w:t xml:space="preserve"> taught me.”</w:t>
       </w:r>

</xml_diff>